<commit_message>
uploaded patient form validation exercise
</commit_message>
<xml_diff>
--- a/ClinicCareSystem_(Algorithm-Pseudocode).docx
+++ b/ClinicCareSystem_(Algorithm-Pseudocode).docx
@@ -123,14 +123,7 @@
           <w:sz w:val="24"/>
           <w:szCs w:val="24"/>
         </w:rPr>
-        <w:t>receptionist</w:t>
-      </w:r>
-      <w:r>
-        <w:rPr>
-          <w:sz w:val="24"/>
-          <w:szCs w:val="24"/>
-        </w:rPr>
-        <w:t xml:space="preserve"> for assistance to register and set appointment</w:t>
+        <w:t>receptionist for assistance to register and set appointment</w:t>
       </w:r>
     </w:p>
     <w:p>
@@ -323,14 +316,7 @@
           <w:sz w:val="24"/>
           <w:szCs w:val="24"/>
         </w:rPr>
-        <w:t xml:space="preserve">Else, </w:t>
-      </w:r>
-      <w:r>
-        <w:rPr>
-          <w:sz w:val="24"/>
-          <w:szCs w:val="24"/>
-        </w:rPr>
-        <w:t>input name of requesting physician and specify diagnostics procedure requested</w:t>
+        <w:t>Else, input name of requesting physician and specify diagnostics procedure requested</w:t>
       </w:r>
     </w:p>
     <w:p>
@@ -606,28 +592,7 @@
           <w:sz w:val="24"/>
           <w:szCs w:val="24"/>
         </w:rPr>
-        <w:t xml:space="preserve">PHASE </w:t>
-      </w:r>
-      <w:r>
-        <w:rPr>
-          <w:sz w:val="24"/>
-          <w:szCs w:val="24"/>
-        </w:rPr>
-        <w:t>2</w:t>
-      </w:r>
-      <w:r>
-        <w:rPr>
-          <w:sz w:val="24"/>
-          <w:szCs w:val="24"/>
-        </w:rPr>
-        <w:t xml:space="preserve"> – Appointment </w:t>
-      </w:r>
-      <w:r>
-        <w:rPr>
-          <w:sz w:val="24"/>
-          <w:szCs w:val="24"/>
-        </w:rPr>
-        <w:t>Proper</w:t>
+        <w:t>PHASE 2 – Appointment Proper</w:t>
       </w:r>
     </w:p>
     <w:p>
@@ -1171,28 +1136,7 @@
           <w:sz w:val="24"/>
           <w:szCs w:val="24"/>
         </w:rPr>
-        <w:t xml:space="preserve">Receptionist to </w:t>
-      </w:r>
-      <w:r>
-        <w:rPr>
-          <w:sz w:val="24"/>
-          <w:szCs w:val="24"/>
-        </w:rPr>
-        <w:t xml:space="preserve">turn-over </w:t>
-      </w:r>
-      <w:r>
-        <w:rPr>
-          <w:sz w:val="24"/>
-          <w:szCs w:val="24"/>
-        </w:rPr>
-        <w:t xml:space="preserve">patient </w:t>
-      </w:r>
-      <w:r>
-        <w:rPr>
-          <w:sz w:val="24"/>
-          <w:szCs w:val="24"/>
-        </w:rPr>
-        <w:t>record available physician’s staff</w:t>
+        <w:t>Receptionist to turn-over patient record available physician’s staff</w:t>
       </w:r>
     </w:p>
     <w:p>
@@ -1212,14 +1156,7 @@
           <w:sz w:val="24"/>
           <w:szCs w:val="24"/>
         </w:rPr>
-        <w:t>Physician’s staff to prepare accommodated patient’s record for turnover to physician</w:t>
-      </w:r>
-      <w:r>
-        <w:rPr>
-          <w:sz w:val="24"/>
-          <w:szCs w:val="24"/>
-        </w:rPr>
-        <w:t xml:space="preserve"> </w:t>
+        <w:t xml:space="preserve">Physician’s staff to prepare accommodated patient’s record for turnover to physician </w:t>
       </w:r>
     </w:p>
     <w:p>
@@ -1239,21 +1176,7 @@
           <w:sz w:val="24"/>
           <w:szCs w:val="24"/>
         </w:rPr>
-        <w:t xml:space="preserve">Doctor to conduct consultation session with </w:t>
-      </w:r>
-      <w:r>
-        <w:rPr>
-          <w:sz w:val="24"/>
-          <w:szCs w:val="24"/>
-        </w:rPr>
-        <w:t xml:space="preserve">accommodated </w:t>
-      </w:r>
-      <w:r>
-        <w:rPr>
-          <w:sz w:val="24"/>
-          <w:szCs w:val="24"/>
-        </w:rPr>
-        <w:t>patient</w:t>
+        <w:t>Doctor to conduct consultation session with accommodated patient</w:t>
       </w:r>
     </w:p>
     <w:p>
@@ -1333,57 +1256,22 @@
           <w:sz w:val="24"/>
           <w:szCs w:val="24"/>
         </w:rPr>
-        <w:t xml:space="preserve">Physician staff to log services availed by </w:t>
-      </w:r>
-      <w:r>
-        <w:rPr>
-          <w:sz w:val="24"/>
-          <w:szCs w:val="24"/>
-        </w:rPr>
-        <w:t xml:space="preserve">accommodated </w:t>
-      </w:r>
-      <w:r>
-        <w:rPr>
-          <w:sz w:val="24"/>
-          <w:szCs w:val="24"/>
-        </w:rPr>
-        <w:t>patient during consultation, for billing purposes, then proceed to phase 3</w:t>
-      </w:r>
-    </w:p>
-    <w:p>
-      <w:pPr>
-        <w:rPr>
-          <w:sz w:val="24"/>
-          <w:szCs w:val="24"/>
-        </w:rPr>
-      </w:pPr>
-      <w:r>
-        <w:rPr>
-          <w:sz w:val="24"/>
-          <w:szCs w:val="24"/>
-        </w:rPr>
-        <w:t xml:space="preserve">PHASE </w:t>
-      </w:r>
-      <w:r>
-        <w:rPr>
-          <w:sz w:val="24"/>
-          <w:szCs w:val="24"/>
-        </w:rPr>
-        <w:t>3</w:t>
-      </w:r>
-      <w:r>
-        <w:rPr>
-          <w:sz w:val="24"/>
-          <w:szCs w:val="24"/>
-        </w:rPr>
-        <w:t xml:space="preserve"> – </w:t>
-      </w:r>
-      <w:r>
-        <w:rPr>
-          <w:sz w:val="24"/>
-          <w:szCs w:val="24"/>
-        </w:rPr>
-        <w:t>Billing</w:t>
+        <w:t>Physician staff to log services availed by accommodated patient during consultation, for billing purposes, then proceed to phase 3</w:t>
+      </w:r>
+    </w:p>
+    <w:p>
+      <w:pPr>
+        <w:rPr>
+          <w:sz w:val="24"/>
+          <w:szCs w:val="24"/>
+        </w:rPr>
+      </w:pPr>
+      <w:r>
+        <w:rPr>
+          <w:sz w:val="24"/>
+          <w:szCs w:val="24"/>
+        </w:rPr>
+        <w:t>PHASE 3 – Billing</w:t>
       </w:r>
     </w:p>
     <w:p>
@@ -1494,21 +1382,7 @@
           <w:sz w:val="24"/>
           <w:szCs w:val="24"/>
         </w:rPr>
-        <w:t xml:space="preserve">For </w:t>
-      </w:r>
-      <w:r>
-        <w:rPr>
-          <w:sz w:val="24"/>
-          <w:szCs w:val="24"/>
-        </w:rPr>
-        <w:t>Consultation</w:t>
-      </w:r>
-      <w:r>
-        <w:rPr>
-          <w:sz w:val="24"/>
-          <w:szCs w:val="24"/>
-        </w:rPr>
-        <w:t>:</w:t>
+        <w:t>For Consultation:</w:t>
       </w:r>
     </w:p>
     <w:p>
@@ -1528,28 +1402,7 @@
           <w:sz w:val="24"/>
           <w:szCs w:val="24"/>
         </w:rPr>
-        <w:t>Physician staff</w:t>
-      </w:r>
-      <w:r>
-        <w:rPr>
-          <w:sz w:val="24"/>
-          <w:szCs w:val="24"/>
-        </w:rPr>
-        <w:t xml:space="preserve"> to turn-over </w:t>
-      </w:r>
-      <w:r>
-        <w:rPr>
-          <w:sz w:val="24"/>
-          <w:szCs w:val="24"/>
-        </w:rPr>
-        <w:t xml:space="preserve">medical certificate requested </w:t>
-      </w:r>
-      <w:r>
-        <w:rPr>
-          <w:sz w:val="24"/>
-          <w:szCs w:val="24"/>
-        </w:rPr>
-        <w:t>to patient</w:t>
+        <w:t>Physician staff to turn-over medical certificate requested to patient</w:t>
       </w:r>
     </w:p>
     <w:p>
@@ -1629,14 +1482,7 @@
           <w:sz w:val="24"/>
           <w:szCs w:val="24"/>
         </w:rPr>
-        <w:t xml:space="preserve">Billing to generate bill receipt for </w:t>
-      </w:r>
-      <w:r>
-        <w:rPr>
-          <w:sz w:val="24"/>
-          <w:szCs w:val="24"/>
-        </w:rPr>
-        <w:t>consultation and purchase of meds</w:t>
+        <w:t>Billing to generate bill receipt for consultation and purchase of meds</w:t>
       </w:r>
     </w:p>
     <w:p>
@@ -1681,29 +1527,44 @@
     </w:p>
     <w:p>
       <w:pPr>
-        <w:pStyle w:val="ListParagraph"/>
-        <w:rPr>
-          <w:sz w:val="24"/>
-          <w:szCs w:val="24"/>
-        </w:rPr>
-      </w:pPr>
+        <w:rPr>
+          <w:sz w:val="24"/>
+          <w:szCs w:val="24"/>
+        </w:rPr>
+      </w:pPr>
+    </w:p>
+    <w:p>
+      <w:pPr>
+        <w:rPr>
+          <w:sz w:val="24"/>
+          <w:szCs w:val="24"/>
+        </w:rPr>
+      </w:pPr>
+      <w:r>
+        <w:rPr>
+          <w:b/>
+          <w:sz w:val="24"/>
+          <w:szCs w:val="24"/>
+        </w:rPr>
+        <w:t>Pseudocode</w:t>
+      </w:r>
+    </w:p>
+    <w:p>
+      <w:pPr>
+        <w:rPr>
+          <w:sz w:val="24"/>
+          <w:szCs w:val="24"/>
+        </w:rPr>
+      </w:pPr>
+      <w:r>
+        <w:rPr>
+          <w:sz w:val="24"/>
+          <w:szCs w:val="24"/>
+        </w:rPr>
+        <w:t>PHASE 1 – Appointment Setting</w:t>
+      </w:r>
       <w:bookmarkStart w:id="0" w:name="_GoBack"/>
       <w:bookmarkEnd w:id="0"/>
-    </w:p>
-    <w:p>
-      <w:pPr>
-        <w:rPr>
-          <w:sz w:val="24"/>
-          <w:szCs w:val="24"/>
-        </w:rPr>
-      </w:pPr>
-      <w:r>
-        <w:rPr>
-          <w:sz w:val="24"/>
-          <w:szCs w:val="24"/>
-        </w:rPr>
-        <w:tab/>
-      </w:r>
     </w:p>
     <w:p>
       <w:pPr>

</xml_diff>